<commit_message>
update doc requisiti utente
</commit_message>
<xml_diff>
--- a/documents/analisi/Requisiti dell'utente.docx
+++ b/documents/analisi/Requisiti dell'utente.docx
@@ -154,7 +154,16 @@
                 <w:color w:val="000090"/>
                 <w:sz w:val="20"/>
               </w:rPr>
-              <w:t>Cognome e Nome:</w:t>
+              <w:t xml:space="preserve">Cognome e </w:t>
+            </w:r>
+            <w:proofErr w:type="gramStart"/>
+            <w:r>
+              <w:rPr>
+                <w:b/>
+                <w:color w:val="000090"/>
+                <w:sz w:val="20"/>
+              </w:rPr>
+              <w:t>Nome:</w:t>
             </w:r>
             <w:r>
               <w:rPr>
@@ -169,7 +178,16 @@
                 <w:color w:val="000090"/>
                 <w:sz w:val="20"/>
               </w:rPr>
-              <w:t xml:space="preserve"> Vittorio Libretti</w:t>
+              <w:t xml:space="preserve"> Vittorio</w:t>
+            </w:r>
+            <w:proofErr w:type="gramEnd"/>
+            <w:r>
+              <w:rPr>
+                <w:b/>
+                <w:color w:val="000090"/>
+                <w:sz w:val="20"/>
+              </w:rPr>
+              <w:t xml:space="preserve"> Libretti</w:t>
             </w:r>
           </w:p>
           <w:p>
@@ -208,6 +226,7 @@
               <w:ind w:left="0" w:firstLine="0"/>
               <w:jc w:val="left"/>
             </w:pPr>
+            <w:proofErr w:type="gramStart"/>
             <w:r>
               <w:rPr>
                 <w:b/>
@@ -221,7 +240,15 @@
                 <w:color w:val="000090"/>
                 <w:sz w:val="20"/>
               </w:rPr>
-              <w:t xml:space="preserve"> M63/001123</w:t>
+              <w:t xml:space="preserve"> M</w:t>
+            </w:r>
+            <w:proofErr w:type="gramEnd"/>
+            <w:r>
+              <w:rPr>
+                <w:color w:val="000090"/>
+                <w:sz w:val="20"/>
+              </w:rPr>
+              <w:t>63/001123</w:t>
             </w:r>
           </w:p>
         </w:tc>
@@ -234,9 +261,11 @@
         <w:pStyle w:val="Titolo1"/>
         <w:jc w:val="center"/>
       </w:pPr>
+      <w:proofErr w:type="spellStart"/>
       <w:r>
         <w:t>KeepFit</w:t>
       </w:r>
+      <w:proofErr w:type="spellEnd"/>
       <w:r>
         <w:t xml:space="preserve"> Enterprise Edition</w:t>
       </w:r>
@@ -258,7 +287,19 @@
         <w:rPr>
           <w:rFonts w:asciiTheme="majorHAnsi" w:hAnsiTheme="majorHAnsi" w:cstheme="majorHAnsi"/>
         </w:rPr>
-        <w:t>’applicazione per gestire gli abbonati di una palestra e per offrire loro una lista di esercizi da consultare durante la loro sessione di allenamento.</w:t>
+        <w:t xml:space="preserve">’applicazione per gestire gli abbonati di una palestra e per offrire loro un </w:t>
+      </w:r>
+      <w:r>
+        <w:rPr>
+          <w:rFonts w:asciiTheme="majorHAnsi" w:hAnsiTheme="majorHAnsi" w:cstheme="majorHAnsi"/>
+        </w:rPr>
+        <w:t>elenco</w:t>
+      </w:r>
+      <w:r>
+        <w:rPr>
+          <w:rFonts w:asciiTheme="majorHAnsi" w:hAnsiTheme="majorHAnsi" w:cstheme="majorHAnsi"/>
+        </w:rPr>
+        <w:t xml:space="preserve"> di esercizi da consultare durante la loro sessione di allenamento.</w:t>
       </w:r>
     </w:p>
     <w:p>
@@ -356,75 +397,19 @@
     </w:p>
     <w:p>
       <w:pPr>
-        <w:ind w:left="0" w:firstLine="0"/>
-        <w:rPr>
-          <w:rFonts w:asciiTheme="majorHAnsi" w:hAnsiTheme="majorHAnsi" w:cstheme="majorHAnsi"/>
-        </w:rPr>
-      </w:pPr>
-      <w:r>
-        <w:rPr>
-          <w:rFonts w:asciiTheme="majorHAnsi" w:hAnsiTheme="majorHAnsi" w:cstheme="majorHAnsi"/>
-        </w:rPr>
-        <w:t xml:space="preserve">Gli esercizi sono raggruppati per gruppo muscolare; </w:t>
-      </w:r>
-      <w:r>
-        <w:rPr>
-          <w:rFonts w:asciiTheme="majorHAnsi" w:hAnsiTheme="majorHAnsi" w:cstheme="majorHAnsi"/>
-        </w:rPr>
-        <w:t>o</w:t>
-      </w:r>
-      <w:r>
-        <w:rPr>
-          <w:rFonts w:asciiTheme="majorHAnsi" w:hAnsiTheme="majorHAnsi" w:cstheme="majorHAnsi"/>
-        </w:rPr>
-        <w:t xml:space="preserve">gni </w:t>
-      </w:r>
-      <w:r>
-        <w:rPr>
-          <w:rFonts w:asciiTheme="majorHAnsi" w:hAnsiTheme="majorHAnsi" w:cstheme="majorHAnsi"/>
-        </w:rPr>
-        <w:t xml:space="preserve">esercizio è caratterizzato da un nome, da una descrizione </w:t>
-      </w:r>
-      <w:r>
-        <w:rPr>
-          <w:rFonts w:asciiTheme="majorHAnsi" w:hAnsiTheme="majorHAnsi" w:cstheme="majorHAnsi"/>
-        </w:rPr>
-        <w:t>dei movimenti da eseguire</w:t>
-      </w:r>
-      <w:r>
-        <w:rPr>
-          <w:rFonts w:asciiTheme="majorHAnsi" w:hAnsiTheme="majorHAnsi" w:cstheme="majorHAnsi"/>
-        </w:rPr>
-        <w:t>, d</w:t>
-      </w:r>
-      <w:r>
-        <w:rPr>
-          <w:rFonts w:asciiTheme="majorHAnsi" w:hAnsiTheme="majorHAnsi" w:cstheme="majorHAnsi"/>
-        </w:rPr>
-        <w:t>a</w:t>
-      </w:r>
-      <w:r>
-        <w:rPr>
-          <w:rFonts w:asciiTheme="majorHAnsi" w:hAnsiTheme="majorHAnsi" w:cstheme="majorHAnsi"/>
-        </w:rPr>
-        <w:t xml:space="preserve"> un contenuto multimediale (immagine o video) che mostra visivamente </w:t>
-      </w:r>
-      <w:r>
-        <w:rPr>
-          <w:rFonts w:asciiTheme="majorHAnsi" w:hAnsiTheme="majorHAnsi" w:cstheme="majorHAnsi"/>
-        </w:rPr>
-        <w:t>l’esecuzione dell’esercizio</w:t>
-      </w:r>
-      <w:r>
-        <w:rPr>
-          <w:rFonts w:asciiTheme="majorHAnsi" w:hAnsiTheme="majorHAnsi" w:cstheme="majorHAnsi"/>
-        </w:rPr>
-        <w:t xml:space="preserve">. </w:t>
+        <w:rPr>
+          <w:rFonts w:asciiTheme="majorHAnsi" w:hAnsiTheme="majorHAnsi" w:cstheme="majorHAnsi"/>
+        </w:rPr>
+      </w:pPr>
+      <w:r>
+        <w:rPr>
+          <w:rFonts w:asciiTheme="majorHAnsi" w:hAnsiTheme="majorHAnsi" w:cstheme="majorHAnsi"/>
+        </w:rPr>
+        <w:t>Quando l’abbonamento della palestra scade viene segnato come scaduto; l’amministratore provvederà a riattivarlo.</w:t>
       </w:r>
     </w:p>
     <w:p>
       <w:pPr>
-        <w:ind w:left="0" w:firstLine="0"/>
         <w:rPr>
           <w:rFonts w:asciiTheme="majorHAnsi" w:hAnsiTheme="majorHAnsi" w:cstheme="majorHAnsi"/>
         </w:rPr>
@@ -441,109 +426,61 @@
         <w:rPr>
           <w:rFonts w:asciiTheme="majorHAnsi" w:hAnsiTheme="majorHAnsi" w:cstheme="majorHAnsi"/>
         </w:rPr>
-        <w:t xml:space="preserve">L’amministratore può </w:t>
-      </w:r>
-      <w:r>
-        <w:rPr>
-          <w:rFonts w:asciiTheme="majorHAnsi" w:hAnsiTheme="majorHAnsi" w:cstheme="majorHAnsi"/>
-        </w:rPr>
-        <w:t>promuovere gli abbonati a premium</w:t>
-      </w:r>
-      <w:r>
-        <w:rPr>
-          <w:rFonts w:asciiTheme="majorHAnsi" w:hAnsiTheme="majorHAnsi" w:cstheme="majorHAnsi"/>
-        </w:rPr>
-        <w:t xml:space="preserve">, in </w:t>
-      </w:r>
-      <w:r>
-        <w:rPr>
-          <w:rFonts w:asciiTheme="majorHAnsi" w:hAnsiTheme="majorHAnsi" w:cstheme="majorHAnsi"/>
-        </w:rPr>
-        <w:t>seguito al pagamento di un supplemento</w:t>
-      </w:r>
-      <w:r>
-        <w:rPr>
-          <w:rFonts w:asciiTheme="majorHAnsi" w:hAnsiTheme="majorHAnsi" w:cstheme="majorHAnsi"/>
-        </w:rPr>
-        <w:t xml:space="preserve"> mensile</w:t>
+        <w:t xml:space="preserve">Gli esercizi sono raggruppati per gruppo muscolare; </w:t>
+      </w:r>
+      <w:r>
+        <w:rPr>
+          <w:rFonts w:asciiTheme="majorHAnsi" w:hAnsiTheme="majorHAnsi" w:cstheme="majorHAnsi"/>
+        </w:rPr>
+        <w:t>o</w:t>
+      </w:r>
+      <w:r>
+        <w:rPr>
+          <w:rFonts w:asciiTheme="majorHAnsi" w:hAnsiTheme="majorHAnsi" w:cstheme="majorHAnsi"/>
+        </w:rPr>
+        <w:t xml:space="preserve">gni </w:t>
+      </w:r>
+      <w:r>
+        <w:rPr>
+          <w:rFonts w:asciiTheme="majorHAnsi" w:hAnsiTheme="majorHAnsi" w:cstheme="majorHAnsi"/>
+        </w:rPr>
+        <w:t xml:space="preserve">esercizio è caratterizzato da un nome, da una descrizione </w:t>
+      </w:r>
+      <w:r>
+        <w:rPr>
+          <w:rFonts w:asciiTheme="majorHAnsi" w:hAnsiTheme="majorHAnsi" w:cstheme="majorHAnsi"/>
+        </w:rPr>
+        <w:t>dei movimenti da eseguire</w:t>
+      </w:r>
+      <w:r>
+        <w:rPr>
+          <w:rFonts w:asciiTheme="majorHAnsi" w:hAnsiTheme="majorHAnsi" w:cstheme="majorHAnsi"/>
+        </w:rPr>
+        <w:t>, d</w:t>
+      </w:r>
+      <w:r>
+        <w:rPr>
+          <w:rFonts w:asciiTheme="majorHAnsi" w:hAnsiTheme="majorHAnsi" w:cstheme="majorHAnsi"/>
+        </w:rPr>
+        <w:t>a</w:t>
+      </w:r>
+      <w:r>
+        <w:rPr>
+          <w:rFonts w:asciiTheme="majorHAnsi" w:hAnsiTheme="majorHAnsi" w:cstheme="majorHAnsi"/>
+        </w:rPr>
+        <w:t xml:space="preserve"> un contenuto multimediale (immagine o video) che mostra visivamente </w:t>
+      </w:r>
+      <w:r>
+        <w:rPr>
+          <w:rFonts w:asciiTheme="majorHAnsi" w:hAnsiTheme="majorHAnsi" w:cstheme="majorHAnsi"/>
+        </w:rPr>
+        <w:t>l’esecuzione dell’esercizio</w:t>
       </w:r>
       <w:r>
         <w:rPr>
           <w:rFonts w:asciiTheme="majorHAnsi" w:hAnsiTheme="majorHAnsi" w:cstheme="majorHAnsi"/>
         </w:rPr>
         <w:t xml:space="preserve">. </w:t>
-      </w:r>
-      <w:r>
-        <w:rPr>
-          <w:rFonts w:asciiTheme="majorHAnsi" w:hAnsiTheme="majorHAnsi" w:cstheme="majorHAnsi"/>
-        </w:rPr>
-        <w:t xml:space="preserve">L’abbonato premium ha diritto ad avere un account personale nell’applicazione, al quale può eccedere tramite username e password. </w:t>
-      </w:r>
-      <w:r>
-        <w:rPr>
-          <w:rFonts w:asciiTheme="majorHAnsi" w:hAnsiTheme="majorHAnsi" w:cstheme="majorHAnsi"/>
-        </w:rPr>
-        <w:t>L’amministratore</w:t>
-      </w:r>
-      <w:r>
-        <w:rPr>
-          <w:rFonts w:asciiTheme="majorHAnsi" w:hAnsiTheme="majorHAnsi" w:cstheme="majorHAnsi"/>
-        </w:rPr>
-        <w:t xml:space="preserve"> </w:t>
-      </w:r>
-      <w:r>
-        <w:rPr>
-          <w:rFonts w:asciiTheme="majorHAnsi" w:hAnsiTheme="majorHAnsi" w:cstheme="majorHAnsi"/>
-        </w:rPr>
-        <w:t>fornirà all’abbonato le credenziali</w:t>
-      </w:r>
-      <w:r>
-        <w:rPr>
-          <w:rFonts w:asciiTheme="majorHAnsi" w:hAnsiTheme="majorHAnsi" w:cstheme="majorHAnsi"/>
-        </w:rPr>
-        <w:t xml:space="preserve"> di accesso. L’abbonato premium</w:t>
-      </w:r>
-      <w:r>
-        <w:rPr>
-          <w:rFonts w:asciiTheme="majorHAnsi" w:hAnsiTheme="majorHAnsi" w:cstheme="majorHAnsi"/>
-        </w:rPr>
-        <w:t xml:space="preserve"> può visualizzare una lista di protocolli</w:t>
-      </w:r>
-      <w:r>
-        <w:rPr>
-          <w:rFonts w:asciiTheme="majorHAnsi" w:hAnsiTheme="majorHAnsi" w:cstheme="majorHAnsi"/>
-        </w:rPr>
-        <w:t xml:space="preserve"> predefiniti</w:t>
-      </w:r>
-      <w:r>
-        <w:rPr>
-          <w:rFonts w:asciiTheme="majorHAnsi" w:hAnsiTheme="majorHAnsi" w:cstheme="majorHAnsi"/>
-        </w:rPr>
-        <w:t xml:space="preserve"> di allenamento</w:t>
-      </w:r>
-      <w:r>
-        <w:rPr>
-          <w:rFonts w:asciiTheme="majorHAnsi" w:hAnsiTheme="majorHAnsi" w:cstheme="majorHAnsi"/>
-        </w:rPr>
-        <w:t xml:space="preserve"> e</w:t>
-      </w:r>
-      <w:r>
-        <w:rPr>
-          <w:rFonts w:asciiTheme="majorHAnsi" w:hAnsiTheme="majorHAnsi" w:cstheme="majorHAnsi"/>
-        </w:rPr>
-        <w:t>d</w:t>
-      </w:r>
-      <w:r>
-        <w:rPr>
-          <w:rFonts w:asciiTheme="majorHAnsi" w:hAnsiTheme="majorHAnsi" w:cstheme="majorHAnsi"/>
-        </w:rPr>
-        <w:t xml:space="preserve"> eventualmente un protocollo personalizzato</w:t>
-      </w:r>
-      <w:r>
-        <w:rPr>
-          <w:rFonts w:asciiTheme="majorHAnsi" w:hAnsiTheme="majorHAnsi" w:cstheme="majorHAnsi"/>
-        </w:rPr>
-        <w:t>.</w:t>
       </w:r>
     </w:p>
     <w:p>
@@ -565,25 +502,91 @@
         <w:rPr>
           <w:rFonts w:asciiTheme="majorHAnsi" w:hAnsiTheme="majorHAnsi" w:cstheme="majorHAnsi"/>
         </w:rPr>
-        <w:t xml:space="preserve">Un protocollo di allenamento </w:t>
-      </w:r>
-      <w:r>
-        <w:rPr>
-          <w:rFonts w:asciiTheme="majorHAnsi" w:hAnsiTheme="majorHAnsi" w:cstheme="majorHAnsi"/>
-        </w:rPr>
-        <w:t>è</w:t>
-      </w:r>
-      <w:r>
-        <w:rPr>
-          <w:rFonts w:asciiTheme="majorHAnsi" w:hAnsiTheme="majorHAnsi" w:cstheme="majorHAnsi"/>
-        </w:rPr>
-        <w:t xml:space="preserve"> un elenco di esercizi suddivisi per sessioni di allenamento. Ogni protocollo appartiene ad una specifica categoria determinata dall’obiettivo che si vuole raggiungere </w:t>
-      </w:r>
-      <w:r>
-        <w:rPr>
-          <w:rFonts w:asciiTheme="majorHAnsi" w:hAnsiTheme="majorHAnsi" w:cstheme="majorHAnsi"/>
-        </w:rPr>
-        <w:t>(“restare in forma”, “dimagrire”, “aumenta massa muscolare”, ecc).</w:t>
+        <w:t xml:space="preserve">L’amministratore può </w:t>
+      </w:r>
+      <w:r>
+        <w:rPr>
+          <w:rFonts w:asciiTheme="majorHAnsi" w:hAnsiTheme="majorHAnsi" w:cstheme="majorHAnsi"/>
+        </w:rPr>
+        <w:t>promuovere gli abbonati a premium</w:t>
+      </w:r>
+      <w:r>
+        <w:rPr>
+          <w:rFonts w:asciiTheme="majorHAnsi" w:hAnsiTheme="majorHAnsi" w:cstheme="majorHAnsi"/>
+        </w:rPr>
+        <w:t xml:space="preserve">, in </w:t>
+      </w:r>
+      <w:r>
+        <w:rPr>
+          <w:rFonts w:asciiTheme="majorHAnsi" w:hAnsiTheme="majorHAnsi" w:cstheme="majorHAnsi"/>
+        </w:rPr>
+        <w:t>seguito al pagamento di un supplemento</w:t>
+      </w:r>
+      <w:r>
+        <w:rPr>
+          <w:rFonts w:asciiTheme="majorHAnsi" w:hAnsiTheme="majorHAnsi" w:cstheme="majorHAnsi"/>
+        </w:rPr>
+        <w:t xml:space="preserve"> mensile</w:t>
+      </w:r>
+      <w:r>
+        <w:rPr>
+          <w:rFonts w:asciiTheme="majorHAnsi" w:hAnsiTheme="majorHAnsi" w:cstheme="majorHAnsi"/>
+        </w:rPr>
+        <w:t xml:space="preserve">. </w:t>
+      </w:r>
+      <w:r>
+        <w:rPr>
+          <w:rFonts w:asciiTheme="majorHAnsi" w:hAnsiTheme="majorHAnsi" w:cstheme="majorHAnsi"/>
+        </w:rPr>
+        <w:t xml:space="preserve">L’abbonato premium ha diritto ad avere un account personale nell’applicazione, al quale può eccedere tramite username e password. </w:t>
+      </w:r>
+      <w:r>
+        <w:rPr>
+          <w:rFonts w:asciiTheme="majorHAnsi" w:hAnsiTheme="majorHAnsi" w:cstheme="majorHAnsi"/>
+        </w:rPr>
+        <w:t>L’amministratore</w:t>
+      </w:r>
+      <w:r>
+        <w:rPr>
+          <w:rFonts w:asciiTheme="majorHAnsi" w:hAnsiTheme="majorHAnsi" w:cstheme="majorHAnsi"/>
+        </w:rPr>
+        <w:t xml:space="preserve"> </w:t>
+      </w:r>
+      <w:r>
+        <w:rPr>
+          <w:rFonts w:asciiTheme="majorHAnsi" w:hAnsiTheme="majorHAnsi" w:cstheme="majorHAnsi"/>
+        </w:rPr>
+        <w:t>fornirà all’abbonato le credenziali</w:t>
+      </w:r>
+      <w:r>
+        <w:rPr>
+          <w:rFonts w:asciiTheme="majorHAnsi" w:hAnsiTheme="majorHAnsi" w:cstheme="majorHAnsi"/>
+        </w:rPr>
+        <w:t xml:space="preserve"> di accesso. L’abbonato premium</w:t>
+      </w:r>
+      <w:r>
+        <w:rPr>
+          <w:rFonts w:asciiTheme="majorHAnsi" w:hAnsiTheme="majorHAnsi" w:cstheme="majorHAnsi"/>
+        </w:rPr>
+        <w:t xml:space="preserve"> può visualizzare protocolli</w:t>
+      </w:r>
+      <w:r>
+        <w:rPr>
+          <w:rFonts w:asciiTheme="majorHAnsi" w:hAnsiTheme="majorHAnsi" w:cstheme="majorHAnsi"/>
+        </w:rPr>
+        <w:t xml:space="preserve"> predefiniti</w:t>
+      </w:r>
+      <w:r>
+        <w:rPr>
+          <w:rFonts w:asciiTheme="majorHAnsi" w:hAnsiTheme="majorHAnsi" w:cstheme="majorHAnsi"/>
+        </w:rPr>
+        <w:t xml:space="preserve"> di allenamento</w:t>
+      </w:r>
+      <w:r>
+        <w:rPr>
+          <w:rFonts w:asciiTheme="majorHAnsi" w:hAnsiTheme="majorHAnsi" w:cstheme="majorHAnsi"/>
+        </w:rPr>
+        <w:t>.</w:t>
       </w:r>
     </w:p>
     <w:p>
@@ -593,48 +596,6 @@
           <w:rFonts w:asciiTheme="majorHAnsi" w:hAnsiTheme="majorHAnsi" w:cstheme="majorHAnsi"/>
         </w:rPr>
       </w:pPr>
-      <w:r>
-        <w:rPr>
-          <w:rFonts w:asciiTheme="majorHAnsi" w:hAnsiTheme="majorHAnsi" w:cstheme="majorHAnsi"/>
-        </w:rPr>
-        <w:t>L’amministratore può creare</w:t>
-      </w:r>
-      <w:r>
-        <w:rPr>
-          <w:rFonts w:asciiTheme="majorHAnsi" w:hAnsiTheme="majorHAnsi" w:cstheme="majorHAnsi"/>
-        </w:rPr>
-        <w:t>,</w:t>
-      </w:r>
-      <w:r>
-        <w:rPr>
-          <w:rFonts w:asciiTheme="majorHAnsi" w:hAnsiTheme="majorHAnsi" w:cstheme="majorHAnsi"/>
-        </w:rPr>
-        <w:t xml:space="preserve"> aggiornare</w:t>
-      </w:r>
-      <w:r>
-        <w:rPr>
-          <w:rFonts w:asciiTheme="majorHAnsi" w:hAnsiTheme="majorHAnsi" w:cstheme="majorHAnsi"/>
-        </w:rPr>
-        <w:t>, cancellare</w:t>
-      </w:r>
-      <w:r>
-        <w:rPr>
-          <w:rFonts w:asciiTheme="majorHAnsi" w:hAnsiTheme="majorHAnsi" w:cstheme="majorHAnsi"/>
-        </w:rPr>
-        <w:t xml:space="preserve"> </w:t>
-      </w:r>
-      <w:r>
-        <w:rPr>
-          <w:rFonts w:asciiTheme="majorHAnsi" w:hAnsiTheme="majorHAnsi" w:cstheme="majorHAnsi"/>
-        </w:rPr>
-        <w:t xml:space="preserve">il </w:t>
-      </w:r>
-      <w:r>
-        <w:rPr>
-          <w:rFonts w:asciiTheme="majorHAnsi" w:hAnsiTheme="majorHAnsi" w:cstheme="majorHAnsi"/>
-        </w:rPr>
-        <w:t>protocollo personalizzato per l’abbonato premium.</w:t>
-      </w:r>
     </w:p>
     <w:p>
       <w:pPr>
@@ -643,6 +604,44 @@
           <w:rFonts w:asciiTheme="majorHAnsi" w:hAnsiTheme="majorHAnsi" w:cstheme="majorHAnsi"/>
         </w:rPr>
       </w:pPr>
+      <w:r>
+        <w:rPr>
+          <w:rFonts w:asciiTheme="majorHAnsi" w:hAnsiTheme="majorHAnsi" w:cstheme="majorHAnsi"/>
+        </w:rPr>
+        <w:t xml:space="preserve">Un protocollo di allenamento </w:t>
+      </w:r>
+      <w:r>
+        <w:rPr>
+          <w:rFonts w:asciiTheme="majorHAnsi" w:hAnsiTheme="majorHAnsi" w:cstheme="majorHAnsi"/>
+        </w:rPr>
+        <w:t>è</w:t>
+      </w:r>
+      <w:r>
+        <w:rPr>
+          <w:rFonts w:asciiTheme="majorHAnsi" w:hAnsiTheme="majorHAnsi" w:cstheme="majorHAnsi"/>
+        </w:rPr>
+        <w:t xml:space="preserve"> un elenco di esercizi suddivisi per sessioni di allenamento. Ogni protocollo appartiene ad una specifica categoria determinata dall’obiettivo che si vuole raggiungere </w:t>
+      </w:r>
+      <w:r>
+        <w:rPr>
+          <w:rFonts w:asciiTheme="majorHAnsi" w:hAnsiTheme="majorHAnsi" w:cstheme="majorHAnsi"/>
+        </w:rPr>
+        <w:t xml:space="preserve">(“restare in forma”, “dimagrire”, “aumenta massa muscolare”, </w:t>
+      </w:r>
+      <w:proofErr w:type="spellStart"/>
+      <w:r>
+        <w:rPr>
+          <w:rFonts w:asciiTheme="majorHAnsi" w:hAnsiTheme="majorHAnsi" w:cstheme="majorHAnsi"/>
+        </w:rPr>
+        <w:t>ecc</w:t>
+      </w:r>
+      <w:proofErr w:type="spellEnd"/>
+      <w:r>
+        <w:rPr>
+          <w:rFonts w:asciiTheme="majorHAnsi" w:hAnsiTheme="majorHAnsi" w:cstheme="majorHAnsi"/>
+        </w:rPr>
+        <w:t>).</w:t>
+      </w:r>
     </w:p>
     <w:p>
       <w:pPr>
@@ -651,60 +650,6 @@
           <w:rFonts w:asciiTheme="majorHAnsi" w:hAnsiTheme="majorHAnsi" w:cstheme="majorHAnsi"/>
         </w:rPr>
       </w:pPr>
-      <w:r>
-        <w:rPr>
-          <w:rFonts w:asciiTheme="majorHAnsi" w:hAnsiTheme="majorHAnsi" w:cstheme="majorHAnsi"/>
-        </w:rPr>
-        <w:t xml:space="preserve">L’amministratore </w:t>
-      </w:r>
-      <w:r>
-        <w:rPr>
-          <w:rFonts w:asciiTheme="majorHAnsi" w:hAnsiTheme="majorHAnsi" w:cstheme="majorHAnsi"/>
-        </w:rPr>
-        <w:t>può visualizzare un elenco</w:t>
-      </w:r>
-      <w:r>
-        <w:rPr>
-          <w:rFonts w:asciiTheme="majorHAnsi" w:hAnsiTheme="majorHAnsi" w:cstheme="majorHAnsi"/>
-        </w:rPr>
-        <w:t xml:space="preserve"> </w:t>
-      </w:r>
-      <w:r>
-        <w:rPr>
-          <w:rFonts w:asciiTheme="majorHAnsi" w:hAnsiTheme="majorHAnsi" w:cstheme="majorHAnsi"/>
-        </w:rPr>
-        <w:t>d</w:t>
-      </w:r>
-      <w:r>
-        <w:rPr>
-          <w:rFonts w:asciiTheme="majorHAnsi" w:hAnsiTheme="majorHAnsi" w:cstheme="majorHAnsi"/>
-        </w:rPr>
-        <w:t>i abbonati premium</w:t>
-      </w:r>
-      <w:r>
-        <w:rPr>
-          <w:rFonts w:asciiTheme="majorHAnsi" w:hAnsiTheme="majorHAnsi" w:cstheme="majorHAnsi"/>
-        </w:rPr>
-        <w:t xml:space="preserve"> </w:t>
-      </w:r>
-      <w:r>
-        <w:rPr>
-          <w:rFonts w:asciiTheme="majorHAnsi" w:hAnsiTheme="majorHAnsi" w:cstheme="majorHAnsi"/>
-        </w:rPr>
-        <w:t>visualizzando</w:t>
-      </w:r>
-      <w:r>
-        <w:rPr>
-          <w:rFonts w:asciiTheme="majorHAnsi" w:hAnsiTheme="majorHAnsi" w:cstheme="majorHAnsi"/>
-        </w:rPr>
-        <w:t xml:space="preserve"> nome e cognome dell’abbonato premium, data di nascita, stato dell’abbonamento premium (“in corso”, “scaduto”).</w:t>
-      </w:r>
-      <w:r>
-        <w:rPr>
-          <w:rFonts w:asciiTheme="majorHAnsi" w:hAnsiTheme="majorHAnsi" w:cstheme="majorHAnsi"/>
-        </w:rPr>
-        <w:t xml:space="preserve"> Alla scadenza dell’abbonamento premium, l’account premium viene disattivato dal sistema, ma può essere riattivato dall’amministratore con il rinnovo.</w:t>
-      </w:r>
     </w:p>
     <w:p>
       <w:pPr>
@@ -713,31 +658,77 @@
           <w:rFonts w:asciiTheme="majorHAnsi" w:hAnsiTheme="majorHAnsi" w:cstheme="majorHAnsi"/>
         </w:rPr>
       </w:pPr>
-    </w:p>
-    <w:p>
-      <w:pPr>
-        <w:ind w:left="0" w:firstLine="0"/>
-        <w:rPr>
-          <w:rFonts w:asciiTheme="majorHAnsi" w:hAnsiTheme="majorHAnsi" w:cstheme="majorHAnsi"/>
-        </w:rPr>
-      </w:pPr>
-      <w:r>
-        <w:rPr>
-          <w:rFonts w:asciiTheme="majorHAnsi" w:hAnsiTheme="majorHAnsi" w:cstheme="majorHAnsi"/>
-        </w:rPr>
-        <w:t xml:space="preserve">L’amministratore tramite i due elenchi </w:t>
-      </w:r>
-      <w:r>
-        <w:rPr>
-          <w:rFonts w:asciiTheme="majorHAnsi" w:hAnsiTheme="majorHAnsi" w:cstheme="majorHAnsi"/>
-        </w:rPr>
-        <w:t xml:space="preserve">di abbonati </w:t>
-      </w:r>
-      <w:r>
-        <w:rPr>
-          <w:rFonts w:asciiTheme="majorHAnsi" w:hAnsiTheme="majorHAnsi" w:cstheme="majorHAnsi"/>
-        </w:rPr>
-        <w:t>deve gestire il rinnovo degli abbonamenti.</w:t>
+      <w:r>
+        <w:rPr>
+          <w:rFonts w:asciiTheme="majorHAnsi" w:hAnsiTheme="majorHAnsi" w:cstheme="majorHAnsi"/>
+        </w:rPr>
+        <w:t xml:space="preserve">L’amministratore </w:t>
+      </w:r>
+      <w:r>
+        <w:rPr>
+          <w:rFonts w:asciiTheme="majorHAnsi" w:hAnsiTheme="majorHAnsi" w:cstheme="majorHAnsi"/>
+        </w:rPr>
+        <w:t>può visualizzare un elenco</w:t>
+      </w:r>
+      <w:r>
+        <w:rPr>
+          <w:rFonts w:asciiTheme="majorHAnsi" w:hAnsiTheme="majorHAnsi" w:cstheme="majorHAnsi"/>
+        </w:rPr>
+        <w:t xml:space="preserve"> </w:t>
+      </w:r>
+      <w:r>
+        <w:rPr>
+          <w:rFonts w:asciiTheme="majorHAnsi" w:hAnsiTheme="majorHAnsi" w:cstheme="majorHAnsi"/>
+        </w:rPr>
+        <w:t>d</w:t>
+      </w:r>
+      <w:r>
+        <w:rPr>
+          <w:rFonts w:asciiTheme="majorHAnsi" w:hAnsiTheme="majorHAnsi" w:cstheme="majorHAnsi"/>
+        </w:rPr>
+        <w:t>i abbonati premium</w:t>
+      </w:r>
+      <w:r>
+        <w:rPr>
+          <w:rFonts w:asciiTheme="majorHAnsi" w:hAnsiTheme="majorHAnsi" w:cstheme="majorHAnsi"/>
+        </w:rPr>
+        <w:t xml:space="preserve"> </w:t>
+      </w:r>
+      <w:r>
+        <w:rPr>
+          <w:rFonts w:asciiTheme="majorHAnsi" w:hAnsiTheme="majorHAnsi" w:cstheme="majorHAnsi"/>
+        </w:rPr>
+        <w:t>visualizzando</w:t>
+      </w:r>
+      <w:r>
+        <w:rPr>
+          <w:rFonts w:asciiTheme="majorHAnsi" w:hAnsiTheme="majorHAnsi" w:cstheme="majorHAnsi"/>
+        </w:rPr>
+        <w:t xml:space="preserve"> nome e cognome dell’abbonato premium, data di nascita, stato dell’abbonamento premium (“in corso”, “scaduto”).</w:t>
+      </w:r>
+      <w:r>
+        <w:rPr>
+          <w:rFonts w:asciiTheme="majorHAnsi" w:hAnsiTheme="majorHAnsi" w:cstheme="majorHAnsi"/>
+        </w:rPr>
+        <w:t xml:space="preserve"> L’abbonato premium può essere disattivato automaticamente quando scade l’abbonamento premium o manualmente dall’operatore</w:t>
+      </w:r>
+      <w:r>
+        <w:rPr>
+          <w:rFonts w:asciiTheme="majorHAnsi" w:hAnsiTheme="majorHAnsi" w:cstheme="majorHAnsi"/>
+        </w:rPr>
+        <w:t xml:space="preserve">, </w:t>
+      </w:r>
+      <w:r>
+        <w:rPr>
+          <w:rFonts w:asciiTheme="majorHAnsi" w:hAnsiTheme="majorHAnsi" w:cstheme="majorHAnsi"/>
+        </w:rPr>
+        <w:t>e</w:t>
+      </w:r>
+      <w:r>
+        <w:rPr>
+          <w:rFonts w:asciiTheme="majorHAnsi" w:hAnsiTheme="majorHAnsi" w:cstheme="majorHAnsi"/>
+        </w:rPr>
+        <w:t xml:space="preserve"> può essere riattivato dall’amministratore con il rinnovo.</w:t>
       </w:r>
     </w:p>
     <w:p>

</xml_diff>